<commit_message>
transfert donnees vers modele
</commit_message>
<xml_diff>
--- a/docs/formatage_tranfert_donnees.docx
+++ b/docs/formatage_tranfert_donnees.docx
@@ -10,7 +10,6 @@
         <w:t xml:space="preserve"> </w:t>
       </w:r>
       <w:proofErr w:type="spellStart"/>
-      <w:proofErr w:type="gramStart"/>
       <w:r>
         <w:t>t</w:t>
       </w:r>
@@ -25,6 +24,18 @@
       </w:r>
       <w:r>
         <w:t>nENhcx</w:t>
+      </w:r>
+      <w:r>
+        <w:t>s</w:t>
+      </w:r>
+      <w:proofErr w:type="spellEnd"/>
+      <w:r>
+        <w:t>-</w:t>
+      </w:r>
+      <w:proofErr w:type="spellStart"/>
+      <w:proofErr w:type="gramStart"/>
+      <w:r>
+        <w:t>tPTAp</w:t>
       </w:r>
       <w:proofErr w:type="spellEnd"/>
       <w:r>
@@ -289,8 +300,10 @@
       <w:r>
         <w:t>)</w:t>
       </w:r>
-    </w:p>
-    <w:p/>
+      <w:r>
+        <w:t xml:space="preserve"> </w:t>
+      </w:r>
+    </w:p>
     <w:p>
       <w:proofErr w:type="gramStart"/>
       <w:r>
@@ -416,7 +429,6 @@
         <w:t>C : cote</w:t>
       </w:r>
     </w:p>
-    <w:p/>
     <w:p>
       <w:r>
         <w:t>En récupération : $_</w:t>
@@ -429,6 +441,9 @@
       <w:r>
         <w:t>‘formatage’] : chaine de caractère de tous les éléments reçus</w:t>
       </w:r>
+      <w:r>
+        <w:t>, en entrée avant le tiret et les éléments attendus en sorite après le tiret</w:t>
+      </w:r>
     </w:p>
     <w:p>
       <w:r>
@@ -471,6 +486,35 @@
       <w:proofErr w:type="spellStart"/>
       <w:r>
         <w:t>tPnXYZ</w:t>
+      </w:r>
+      <w:proofErr w:type="spellEnd"/>
+      <w:r>
+        <w:t>-</w:t>
+      </w:r>
+      <w:proofErr w:type="spellStart"/>
+      <w:r>
+        <w:t>tP</w:t>
+      </w:r>
+      <w:proofErr w:type="spellEnd"/>
+      <w:r>
+        <w:t>’</w:t>
+      </w:r>
+    </w:p>
+    <w:p>
+      <w:r>
+        <w:t>$_</w:t>
+      </w:r>
+      <w:proofErr w:type="gramStart"/>
+      <w:r>
+        <w:t>POST[</w:t>
+      </w:r>
+      <w:proofErr w:type="gramEnd"/>
+      <w:r>
+        <w:t>‘t’] = ‘</w:t>
+      </w:r>
+      <w:proofErr w:type="spellStart"/>
+      <w:r>
+        <w:t>cart</w:t>
       </w:r>
       <w:proofErr w:type="spellEnd"/>
       <w:r>
@@ -488,206 +532,283 @@
       </w:r>
       <w:proofErr w:type="gramEnd"/>
       <w:r>
-        <w:t>‘t’] = ‘</w:t>
-      </w:r>
-      <w:proofErr w:type="spellStart"/>
-      <w:r>
-        <w:t>cart</w:t>
-      </w:r>
-      <w:proofErr w:type="spellEnd"/>
-      <w:r>
+        <w:t>‘P’] = ‘ETRS89’</w:t>
+      </w:r>
+    </w:p>
+    <w:p>
+      <w:r>
+        <w:t>$_</w:t>
+      </w:r>
+      <w:proofErr w:type="gramStart"/>
+      <w:r>
+        <w:t>POST[</w:t>
+      </w:r>
+      <w:proofErr w:type="gramEnd"/>
+      <w:r>
+        <w:t>‘n’] = ‘point100 ;point101 ;point102’</w:t>
+      </w:r>
+    </w:p>
+    <w:p>
+      <w:r>
+        <w:t>$_</w:t>
+      </w:r>
+      <w:proofErr w:type="gramStart"/>
+      <w:r>
+        <w:t>POST[</w:t>
+      </w:r>
+      <w:proofErr w:type="gramEnd"/>
+      <w:r>
+        <w:t>‘X’] = ‘655643.235;653287.158;6589123.239 ;’</w:t>
+      </w:r>
+    </w:p>
+    <w:p>
+      <w:pPr>
+        <w:rPr>
+          <w:lang w:val="en-US"/>
+        </w:rPr>
+      </w:pPr>
+      <w:r>
+        <w:rPr>
+          <w:lang w:val="en-US"/>
+        </w:rPr>
+        <w:t>$_</w:t>
+      </w:r>
+      <w:proofErr w:type="gramStart"/>
+      <w:r>
+        <w:rPr>
+          <w:lang w:val="en-US"/>
+        </w:rPr>
+        <w:t>POST</w:t>
+      </w:r>
+      <w:r>
+        <w:rPr>
+          <w:lang w:val="en-US"/>
+        </w:rPr>
+        <w:t>[</w:t>
+      </w:r>
+      <w:proofErr w:type="gramEnd"/>
+      <w:r>
+        <w:rPr>
+          <w:lang w:val="en-US"/>
+        </w:rPr>
+        <w:t>‘Y’] = ‘</w:t>
+      </w:r>
+      <w:r>
+        <w:rPr>
+          <w:lang w:val="en-US"/>
+        </w:rPr>
+        <w:t>65579</w:t>
+      </w:r>
+      <w:r>
+        <w:rPr>
+          <w:lang w:val="en-US"/>
+        </w:rPr>
+        <w:t>3</w:t>
+      </w:r>
+      <w:r>
+        <w:rPr>
+          <w:lang w:val="en-US"/>
+        </w:rPr>
+        <w:t>.23</w:t>
+      </w:r>
+      <w:r>
+        <w:rPr>
+          <w:lang w:val="en-US"/>
+        </w:rPr>
+        <w:t>;</w:t>
+      </w:r>
+      <w:r>
+        <w:rPr>
+          <w:lang w:val="en-US"/>
+        </w:rPr>
+        <w:t>65322</w:t>
+      </w:r>
+      <w:r>
+        <w:rPr>
+          <w:lang w:val="en-US"/>
+        </w:rPr>
+        <w:t>7</w:t>
+      </w:r>
+      <w:r>
+        <w:rPr>
+          <w:lang w:val="en-US"/>
+        </w:rPr>
+        <w:t>.157</w:t>
+      </w:r>
+      <w:r>
+        <w:rPr>
+          <w:lang w:val="en-US"/>
+        </w:rPr>
+        <w:t>;658923.239</w:t>
+      </w:r>
+      <w:r>
+        <w:rPr>
+          <w:lang w:val="en-US"/>
+        </w:rPr>
+        <w:t>1</w:t>
+      </w:r>
+      <w:r>
+        <w:rPr>
+          <w:lang w:val="en-US"/>
+        </w:rPr>
         <w:t>’</w:t>
       </w:r>
     </w:p>
     <w:p>
-      <w:r>
+      <w:pPr>
+        <w:rPr>
+          <w:lang w:val="en-US"/>
+        </w:rPr>
+      </w:pPr>
+      <w:r>
+        <w:rPr>
+          <w:lang w:val="en-US"/>
+        </w:rPr>
         <w:t>$_</w:t>
       </w:r>
       <w:proofErr w:type="gramStart"/>
       <w:r>
+        <w:rPr>
+          <w:lang w:val="en-US"/>
+        </w:rPr>
         <w:t>POST[</w:t>
       </w:r>
       <w:proofErr w:type="gramEnd"/>
       <w:r>
-        <w:t>‘P’] = ‘ETRS89’</w:t>
-      </w:r>
-    </w:p>
-    <w:p>
-      <w:r>
+        <w:rPr>
+          <w:lang w:val="en-US"/>
+        </w:rPr>
+        <w:t>‘Z’] = ‘</w:t>
+      </w:r>
+      <w:r>
+        <w:rPr>
+          <w:lang w:val="en-US"/>
+        </w:rPr>
+        <w:t>65498</w:t>
+      </w:r>
+      <w:r>
+        <w:rPr>
+          <w:lang w:val="en-US"/>
+        </w:rPr>
+        <w:t>3.235;653287.</w:t>
+      </w:r>
+      <w:r>
+        <w:rPr>
+          <w:lang w:val="en-US"/>
+        </w:rPr>
+        <w:t>132</w:t>
+      </w:r>
+      <w:r>
+        <w:rPr>
+          <w:lang w:val="en-US"/>
+        </w:rPr>
+        <w:t>;6589123.239’</w:t>
+      </w:r>
+    </w:p>
+    <w:p>
+      <w:pPr>
+        <w:rPr>
+          <w:lang w:val="en-US"/>
+        </w:rPr>
+      </w:pPr>
+      <w:r>
+        <w:rPr>
+          <w:lang w:val="en-US"/>
+        </w:rPr>
         <w:t>$_</w:t>
       </w:r>
       <w:proofErr w:type="gramStart"/>
       <w:r>
+        <w:rPr>
+          <w:lang w:val="en-US"/>
+        </w:rPr>
         <w:t>POST[</w:t>
       </w:r>
       <w:proofErr w:type="gramEnd"/>
       <w:r>
-        <w:t>‘n’] = ‘point100 ;point101 ;point102’</w:t>
-      </w:r>
-    </w:p>
-    <w:p>
-      <w:r>
+        <w:rPr>
+          <w:lang w:val="en-US"/>
+        </w:rPr>
+        <w:t>‘</w:t>
+      </w:r>
+      <w:r>
+        <w:rPr>
+          <w:lang w:val="en-US"/>
+        </w:rPr>
+        <w:t>_</w:t>
+      </w:r>
+      <w:r>
+        <w:rPr>
+          <w:lang w:val="en-US"/>
+        </w:rPr>
+        <w:t>t’] = ‘</w:t>
+      </w:r>
+      <w:proofErr w:type="spellStart"/>
+      <w:r>
+        <w:rPr>
+          <w:lang w:val="en-US"/>
+        </w:rPr>
+        <w:t>proj</w:t>
+      </w:r>
+      <w:proofErr w:type="spellEnd"/>
+      <w:r>
+        <w:rPr>
+          <w:lang w:val="en-US"/>
+        </w:rPr>
+        <w:t>’</w:t>
+      </w:r>
+    </w:p>
+    <w:p>
+      <w:pPr>
+        <w:rPr>
+          <w:lang w:val="en-US"/>
+        </w:rPr>
+      </w:pPr>
+      <w:r>
+        <w:rPr>
+          <w:lang w:val="en-US"/>
+        </w:rPr>
         <w:t>$_</w:t>
       </w:r>
       <w:proofErr w:type="gramStart"/>
       <w:r>
+        <w:rPr>
+          <w:lang w:val="en-US"/>
+        </w:rPr>
         <w:t>POST[</w:t>
       </w:r>
       <w:proofErr w:type="gramEnd"/>
       <w:r>
-        <w:t>‘X’] = ‘655643.235;653287.158;6589123.239 ;’</w:t>
-      </w:r>
-    </w:p>
-    <w:p>
-      <w:pPr>
-        <w:rPr>
-          <w:lang w:val="en-US"/>
-        </w:rPr>
-      </w:pPr>
-      <w:r>
-        <w:rPr>
-          <w:lang w:val="en-US"/>
-        </w:rPr>
-        <w:t>$_</w:t>
-      </w:r>
-      <w:proofErr w:type="gramStart"/>
-      <w:r>
-        <w:rPr>
-          <w:lang w:val="en-US"/>
-        </w:rPr>
-        <w:t>POST</w:t>
-      </w:r>
-      <w:r>
-        <w:rPr>
-          <w:lang w:val="en-US"/>
-        </w:rPr>
-        <w:t>[</w:t>
-      </w:r>
-      <w:proofErr w:type="gramEnd"/>
-      <w:r>
-        <w:rPr>
-          <w:lang w:val="en-US"/>
-        </w:rPr>
-        <w:t>‘Y’] = ‘</w:t>
-      </w:r>
-      <w:r>
-        <w:rPr>
-          <w:lang w:val="en-US"/>
-        </w:rPr>
-        <w:t>65579</w:t>
-      </w:r>
-      <w:r>
-        <w:rPr>
-          <w:lang w:val="en-US"/>
-        </w:rPr>
-        <w:t>3</w:t>
-      </w:r>
-      <w:r>
-        <w:rPr>
-          <w:lang w:val="en-US"/>
-        </w:rPr>
-        <w:t>.23</w:t>
-      </w:r>
-      <w:r>
-        <w:rPr>
-          <w:lang w:val="en-US"/>
-        </w:rPr>
-        <w:t>;</w:t>
-      </w:r>
-      <w:r>
-        <w:rPr>
-          <w:lang w:val="en-US"/>
-        </w:rPr>
-        <w:t>65322</w:t>
-      </w:r>
-      <w:r>
-        <w:rPr>
-          <w:lang w:val="en-US"/>
-        </w:rPr>
-        <w:t>7</w:t>
-      </w:r>
-      <w:r>
-        <w:rPr>
-          <w:lang w:val="en-US"/>
-        </w:rPr>
-        <w:t>.157</w:t>
-      </w:r>
-      <w:r>
-        <w:rPr>
-          <w:lang w:val="en-US"/>
-        </w:rPr>
-        <w:t>;658923.239</w:t>
-      </w:r>
-      <w:r>
-        <w:rPr>
-          <w:lang w:val="en-US"/>
-        </w:rPr>
-        <w:t>1</w:t>
-      </w:r>
-      <w:r>
-        <w:rPr>
-          <w:lang w:val="en-US"/>
-        </w:rPr>
-        <w:t>’</w:t>
-      </w:r>
-    </w:p>
-    <w:p>
-      <w:pPr>
-        <w:rPr>
-          <w:lang w:val="en-US"/>
-        </w:rPr>
-      </w:pPr>
-      <w:r>
-        <w:rPr>
-          <w:lang w:val="en-US"/>
-        </w:rPr>
-        <w:t>$_</w:t>
-      </w:r>
-      <w:proofErr w:type="gramStart"/>
-      <w:r>
-        <w:rPr>
-          <w:lang w:val="en-US"/>
-        </w:rPr>
-        <w:t>POST[</w:t>
-      </w:r>
-      <w:proofErr w:type="gramEnd"/>
-      <w:r>
-        <w:rPr>
-          <w:lang w:val="en-US"/>
-        </w:rPr>
-        <w:t>‘Z’] = ‘</w:t>
-      </w:r>
-      <w:r>
-        <w:rPr>
-          <w:lang w:val="en-US"/>
-        </w:rPr>
-        <w:t>65498</w:t>
-      </w:r>
-      <w:r>
-        <w:rPr>
-          <w:lang w:val="en-US"/>
-        </w:rPr>
-        <w:t>3.235;653287.</w:t>
-      </w:r>
-      <w:r>
-        <w:rPr>
-          <w:lang w:val="en-US"/>
-        </w:rPr>
-        <w:t>132</w:t>
-      </w:r>
-      <w:r>
-        <w:rPr>
-          <w:lang w:val="en-US"/>
-        </w:rPr>
-        <w:t>;6589123.239’</w:t>
-      </w:r>
-    </w:p>
-    <w:p>
-      <w:pPr>
-        <w:rPr>
-          <w:lang w:val="en-US"/>
-        </w:rPr>
-      </w:pPr>
+        <w:rPr>
+          <w:lang w:val="en-US"/>
+        </w:rPr>
+        <w:t>‘</w:t>
+      </w:r>
+      <w:r>
+        <w:rPr>
+          <w:lang w:val="en-US"/>
+        </w:rPr>
+        <w:t>_</w:t>
+      </w:r>
+      <w:r>
+        <w:rPr>
+          <w:lang w:val="en-US"/>
+        </w:rPr>
+        <w:t>P’] = ‘CH1903+’</w:t>
+      </w:r>
+    </w:p>
+    <w:p>
+      <w:pPr>
+        <w:rPr>
+          <w:lang w:val="en-US"/>
+        </w:rPr>
+      </w:pPr>
+      <w:r>
+        <w:rPr>
+          <w:lang w:val="en-US"/>
+        </w:rPr>
+        <w:t>$_POST[‘_p’] = ‘Lambert1’</w:t>
+      </w:r>
     </w:p>
     <w:sectPr>
       <w:pgSz w:w="11906" w:h="16838"/>

</xml_diff>